<commit_message>
Requirements - Use Cases
- Reviewed all requirements, both functional and non-functional
- Reviewed all use cases. I made changes so the cases are more clear and
less ambiguous.
- Created a single document for Requirement analysis and use cases.
</commit_message>
<xml_diff>
--- a/Documentation/Requirements/Requirements Analysis.docx
+++ b/Documentation/Requirements/Requirements Analysis.docx
@@ -1,6 +1,6 @@
 
 <file path=word/document.xml><?xml version="1.0" encoding="utf-8"?>
-<w:document xmlns:wpc="http://schemas.microsoft.com/office/word/2010/wordprocessingCanvas" xmlns:mc="http://schemas.openxmlformats.org/markup-compatibility/2006" xmlns:o="urn:schemas-microsoft-com:office:office" xmlns:r="http://schemas.openxmlformats.org/officeDocument/2006/relationships" xmlns:m="http://schemas.openxmlformats.org/officeDocument/2006/math" xmlns:v="urn:schemas-microsoft-com:vml" xmlns:wp14="http://schemas.microsoft.com/office/word/2010/wordprocessingDrawing" xmlns:wp="http://schemas.openxmlformats.org/drawingml/2006/wordprocessingDrawing" xmlns:w10="urn:schemas-microsoft-com:office:word" xmlns:w="http://schemas.openxmlformats.org/wordprocessingml/2006/main" xmlns:w14="http://schemas.microsoft.com/office/word/2010/wordml" xmlns:w15="http://schemas.microsoft.com/office/word/2012/wordml" xmlns:wpg="http://schemas.microsoft.com/office/word/2010/wordprocessingGroup" xmlns:wpi="http://schemas.microsoft.com/office/word/2010/wordprocessingInk" xmlns:wne="http://schemas.microsoft.com/office/word/2006/wordml" xmlns:wps="http://schemas.microsoft.com/office/word/2010/wordprocessingShape" mc:Ignorable="w14 w15 wp14">
+<w:document xmlns:wpc="http://schemas.microsoft.com/office/word/2010/wordprocessingCanvas" xmlns:cx="http://schemas.microsoft.com/office/drawing/2014/chartex" xmlns:cx1="http://schemas.microsoft.com/office/drawing/2015/9/8/chartex" xmlns:cx2="http://schemas.microsoft.com/office/drawing/2015/10/21/chartex" xmlns:cx3="http://schemas.microsoft.com/office/drawing/2016/5/9/chartex" xmlns:cx4="http://schemas.microsoft.com/office/drawing/2016/5/10/chartex" xmlns:cx5="http://schemas.microsoft.com/office/drawing/2016/5/11/chartex" xmlns:mc="http://schemas.openxmlformats.org/markup-compatibility/2006" xmlns:o="urn:schemas-microsoft-com:office:office" xmlns:r="http://schemas.openxmlformats.org/officeDocument/2006/relationships" xmlns:m="http://schemas.openxmlformats.org/officeDocument/2006/math" xmlns:v="urn:schemas-microsoft-com:vml" xmlns:wp14="http://schemas.microsoft.com/office/word/2010/wordprocessingDrawing" xmlns:wp="http://schemas.openxmlformats.org/drawingml/2006/wordprocessingDrawing" xmlns:w10="urn:schemas-microsoft-com:office:word" xmlns:w="http://schemas.openxmlformats.org/wordprocessingml/2006/main" xmlns:w14="http://schemas.microsoft.com/office/word/2010/wordml" xmlns:w15="http://schemas.microsoft.com/office/word/2012/wordml" xmlns:w16se="http://schemas.microsoft.com/office/word/2015/wordml/symex" xmlns:wpg="http://schemas.microsoft.com/office/word/2010/wordprocessingGroup" xmlns:wpi="http://schemas.microsoft.com/office/word/2010/wordprocessingInk" xmlns:wne="http://schemas.microsoft.com/office/word/2006/wordml" xmlns:wps="http://schemas.microsoft.com/office/word/2010/wordprocessingShape" mc:Ignorable="w14 w15 w16se wp14">
   <w:body>
     <w:p>
       <w:pPr>
@@ -23,7 +23,7 @@
     </w:p>
     <w:p>
       <w:pPr>
-        <w:pStyle w:val="ListParagraph"/>
+        <w:pStyle w:val="a3"/>
         <w:numPr>
           <w:ilvl w:val="0"/>
           <w:numId w:val="2"/>
@@ -34,211 +34,211 @@
       </w:r>
       <w:r>
         <w:t>.</w:t>
-      </w:r>
-    </w:p>
-    <w:p>
-      <w:pPr>
-        <w:pStyle w:val="ListParagraph"/>
-        <w:numPr>
-          <w:ilvl w:val="0"/>
-          <w:numId w:val="2"/>
-        </w:numPr>
-      </w:pPr>
-      <w:r>
-        <w:t>The user chooses options from a menu (single, multiplayer, score or tutorial)</w:t>
-      </w:r>
-    </w:p>
-    <w:p>
-      <w:pPr>
-        <w:pStyle w:val="ListParagraph"/>
-        <w:numPr>
-          <w:ilvl w:val="1"/>
-          <w:numId w:val="2"/>
-        </w:numPr>
-      </w:pPr>
-      <w:r>
-        <w:t>If player selects single player game, he enters the level selection screen.</w:t>
-      </w:r>
-    </w:p>
-    <w:p>
-      <w:pPr>
-        <w:pStyle w:val="ListParagraph"/>
-        <w:numPr>
-          <w:ilvl w:val="1"/>
-          <w:numId w:val="2"/>
-        </w:numPr>
-      </w:pPr>
-      <w:r>
-        <w:t>If player selects multiplayer game, he enters the level selection screen.</w:t>
-      </w:r>
-    </w:p>
-    <w:p>
-      <w:pPr>
-        <w:pStyle w:val="ListParagraph"/>
-        <w:numPr>
-          <w:ilvl w:val="1"/>
-          <w:numId w:val="2"/>
-        </w:numPr>
-      </w:pPr>
-      <w:r>
-        <w:t>If player selects score, he sees the scoreboards.</w:t>
-      </w:r>
-    </w:p>
-    <w:p>
-      <w:pPr>
-        <w:pStyle w:val="ListParagraph"/>
-        <w:numPr>
-          <w:ilvl w:val="1"/>
-          <w:numId w:val="2"/>
-        </w:numPr>
-      </w:pPr>
-      <w:r>
-        <w:t xml:space="preserve">If player selects tutorial, he see the instructions of the </w:t>
-      </w:r>
-      <w:r>
-        <w:t>game (Non-functional)</w:t>
-      </w:r>
-      <w:r>
-        <w:t>.</w:t>
-      </w:r>
-    </w:p>
-    <w:p>
-      <w:pPr>
-        <w:pStyle w:val="ListParagraph"/>
-        <w:numPr>
-          <w:ilvl w:val="1"/>
-          <w:numId w:val="2"/>
-        </w:numPr>
-      </w:pPr>
-      <w:r>
-        <w:t>If player selects closes the tab, the program terminates.</w:t>
-      </w:r>
-    </w:p>
-    <w:p>
-      <w:pPr>
-        <w:pStyle w:val="ListParagraph"/>
-        <w:numPr>
-          <w:ilvl w:val="0"/>
-          <w:numId w:val="2"/>
-        </w:numPr>
-      </w:pPr>
-      <w:r>
-        <w:t>The world is loaded on the memory.</w:t>
-      </w:r>
-    </w:p>
-    <w:p>
-      <w:pPr>
-        <w:pStyle w:val="ListParagraph"/>
-        <w:numPr>
-          <w:ilvl w:val="0"/>
-          <w:numId w:val="2"/>
-        </w:numPr>
-      </w:pPr>
-      <w:r>
-        <w:t>The player can see the dungeon, other players (human or bots), gold coins and passages.</w:t>
-      </w:r>
-    </w:p>
-    <w:p>
-      <w:pPr>
-        <w:pStyle w:val="ListParagraph"/>
-        <w:numPr>
-          <w:ilvl w:val="1"/>
-          <w:numId w:val="2"/>
-        </w:numPr>
-      </w:pPr>
-      <w:r>
-        <w:t>A dungeon is a collections of rooms that are connected with passages.</w:t>
-      </w:r>
-    </w:p>
-    <w:p>
-      <w:pPr>
-        <w:pStyle w:val="ListParagraph"/>
-        <w:numPr>
-          <w:ilvl w:val="2"/>
-          <w:numId w:val="2"/>
-        </w:numPr>
-      </w:pPr>
-      <w:r>
-        <w:t xml:space="preserve"> A room may have gold coins.</w:t>
-      </w:r>
-    </w:p>
-    <w:p>
-      <w:pPr>
-        <w:pStyle w:val="ListParagraph"/>
-        <w:numPr>
-          <w:ilvl w:val="1"/>
-          <w:numId w:val="2"/>
-        </w:numPr>
-      </w:pPr>
-      <w:r>
-        <w:t>A dungeon can be arbitrary size.</w:t>
-      </w:r>
-    </w:p>
-    <w:p>
-      <w:pPr>
-        <w:pStyle w:val="ListParagraph"/>
-        <w:numPr>
-          <w:ilvl w:val="1"/>
-          <w:numId w:val="2"/>
-        </w:numPr>
-      </w:pPr>
-      <w:r>
-        <w:t>Dungeon must contain the minimum gold coins so the player can win.</w:t>
-      </w:r>
-    </w:p>
-    <w:p>
-      <w:pPr>
-        <w:pStyle w:val="ListParagraph"/>
-        <w:numPr>
-          <w:ilvl w:val="0"/>
-          <w:numId w:val="2"/>
-        </w:numPr>
-      </w:pPr>
-      <w:r>
-        <w:t>Player interacts with the dungeon:</w:t>
-      </w:r>
-    </w:p>
-    <w:p>
-      <w:pPr>
-        <w:pStyle w:val="ListParagraph"/>
-        <w:numPr>
-          <w:ilvl w:val="1"/>
-          <w:numId w:val="2"/>
-        </w:numPr>
-      </w:pPr>
-      <w:r>
-        <w:t>Indicating which way to move (UP, DOWN, LEFT, RIGHT)</w:t>
-      </w:r>
-    </w:p>
-    <w:p>
-      <w:pPr>
-        <w:pStyle w:val="ListParagraph"/>
-        <w:numPr>
-          <w:ilvl w:val="1"/>
-          <w:numId w:val="2"/>
-        </w:numPr>
-      </w:pPr>
-      <w:r>
-        <w:t>Picking up gold.</w:t>
       </w:r>
       <w:bookmarkStart w:id="0" w:name="_GoBack"/>
       <w:bookmarkEnd w:id="0"/>
     </w:p>
     <w:p>
       <w:pPr>
-        <w:pStyle w:val="ListParagraph"/>
+        <w:pStyle w:val="a3"/>
+        <w:numPr>
+          <w:ilvl w:val="0"/>
+          <w:numId w:val="2"/>
+        </w:numPr>
+      </w:pPr>
+      <w:r>
+        <w:t>The user chooses options from a menu (single, multiplayer, score or tutorial)</w:t>
+      </w:r>
+    </w:p>
+    <w:p>
+      <w:pPr>
+        <w:pStyle w:val="a3"/>
         <w:numPr>
           <w:ilvl w:val="1"/>
           <w:numId w:val="2"/>
         </w:numPr>
       </w:pPr>
       <w:r>
+        <w:t>If player selects single player game, he enters the level selection screen.</w:t>
+      </w:r>
+    </w:p>
+    <w:p>
+      <w:pPr>
+        <w:pStyle w:val="a3"/>
+        <w:numPr>
+          <w:ilvl w:val="1"/>
+          <w:numId w:val="2"/>
+        </w:numPr>
+      </w:pPr>
+      <w:r>
+        <w:t>If player selects multiplayer game, he enters the level selection screen.</w:t>
+      </w:r>
+    </w:p>
+    <w:p>
+      <w:pPr>
+        <w:pStyle w:val="a3"/>
+        <w:numPr>
+          <w:ilvl w:val="1"/>
+          <w:numId w:val="2"/>
+        </w:numPr>
+      </w:pPr>
+      <w:r>
+        <w:t>If player selects score, he sees the scoreboards.</w:t>
+      </w:r>
+    </w:p>
+    <w:p>
+      <w:pPr>
+        <w:pStyle w:val="a3"/>
+        <w:numPr>
+          <w:ilvl w:val="1"/>
+          <w:numId w:val="2"/>
+        </w:numPr>
+      </w:pPr>
+      <w:r>
+        <w:t xml:space="preserve">If player selects tutorial, he see the instructions of the </w:t>
+      </w:r>
+      <w:r>
+        <w:t>game (Non-functional)</w:t>
+      </w:r>
+      <w:r>
+        <w:t>.</w:t>
+      </w:r>
+    </w:p>
+    <w:p>
+      <w:pPr>
+        <w:pStyle w:val="a3"/>
+        <w:numPr>
+          <w:ilvl w:val="1"/>
+          <w:numId w:val="2"/>
+        </w:numPr>
+      </w:pPr>
+      <w:r>
+        <w:t>If player selects closes the tab, the program terminates.</w:t>
+      </w:r>
+    </w:p>
+    <w:p>
+      <w:pPr>
+        <w:pStyle w:val="a3"/>
+        <w:numPr>
+          <w:ilvl w:val="0"/>
+          <w:numId w:val="2"/>
+        </w:numPr>
+      </w:pPr>
+      <w:r>
+        <w:t>The world is loaded on the memory.</w:t>
+      </w:r>
+    </w:p>
+    <w:p>
+      <w:pPr>
+        <w:pStyle w:val="a3"/>
+        <w:numPr>
+          <w:ilvl w:val="0"/>
+          <w:numId w:val="2"/>
+        </w:numPr>
+      </w:pPr>
+      <w:r>
+        <w:t>The player can see the dungeon, other players (human or bots), gold coins and passages.</w:t>
+      </w:r>
+    </w:p>
+    <w:p>
+      <w:pPr>
+        <w:pStyle w:val="a3"/>
+        <w:numPr>
+          <w:ilvl w:val="1"/>
+          <w:numId w:val="2"/>
+        </w:numPr>
+      </w:pPr>
+      <w:r>
+        <w:t>A dungeon is a collections of rooms that are connected with passages.</w:t>
+      </w:r>
+    </w:p>
+    <w:p>
+      <w:pPr>
+        <w:pStyle w:val="a3"/>
+        <w:numPr>
+          <w:ilvl w:val="2"/>
+          <w:numId w:val="2"/>
+        </w:numPr>
+      </w:pPr>
+      <w:r>
+        <w:t xml:space="preserve"> A room may have gold coins.</w:t>
+      </w:r>
+    </w:p>
+    <w:p>
+      <w:pPr>
+        <w:pStyle w:val="a3"/>
+        <w:numPr>
+          <w:ilvl w:val="1"/>
+          <w:numId w:val="2"/>
+        </w:numPr>
+      </w:pPr>
+      <w:r>
+        <w:t>A dungeon can be arbitrary size.</w:t>
+      </w:r>
+    </w:p>
+    <w:p>
+      <w:pPr>
+        <w:pStyle w:val="a3"/>
+        <w:numPr>
+          <w:ilvl w:val="1"/>
+          <w:numId w:val="2"/>
+        </w:numPr>
+      </w:pPr>
+      <w:r>
+        <w:t>Dungeon must contain the minimum gold coins so the player can win.</w:t>
+      </w:r>
+    </w:p>
+    <w:p>
+      <w:pPr>
+        <w:pStyle w:val="a3"/>
+        <w:numPr>
+          <w:ilvl w:val="0"/>
+          <w:numId w:val="2"/>
+        </w:numPr>
+      </w:pPr>
+      <w:r>
+        <w:t>Player interacts with the dungeon:</w:t>
+      </w:r>
+    </w:p>
+    <w:p>
+      <w:pPr>
+        <w:pStyle w:val="a3"/>
+        <w:numPr>
+          <w:ilvl w:val="1"/>
+          <w:numId w:val="2"/>
+        </w:numPr>
+      </w:pPr>
+      <w:r>
+        <w:t>Indicating which way to move (UP, DOWN, LEFT, RIGHT)</w:t>
+      </w:r>
+    </w:p>
+    <w:p>
+      <w:pPr>
+        <w:pStyle w:val="a3"/>
+        <w:numPr>
+          <w:ilvl w:val="1"/>
+          <w:numId w:val="2"/>
+        </w:numPr>
+      </w:pPr>
+      <w:r>
+        <w:t>Picking up gold.</w:t>
+      </w:r>
+    </w:p>
+    <w:p>
+      <w:pPr>
+        <w:pStyle w:val="a3"/>
+        <w:numPr>
+          <w:ilvl w:val="1"/>
+          <w:numId w:val="2"/>
+        </w:numPr>
+      </w:pPr>
+      <w:r>
         <w:t>Player can move around to reveal the room.</w:t>
       </w:r>
     </w:p>
     <w:p>
       <w:pPr>
-        <w:pStyle w:val="ListParagraph"/>
+        <w:pStyle w:val="a3"/>
         <w:numPr>
           <w:ilvl w:val="1"/>
           <w:numId w:val="2"/>
@@ -250,7 +250,7 @@
     </w:p>
     <w:p>
       <w:pPr>
-        <w:pStyle w:val="ListParagraph"/>
+        <w:pStyle w:val="a3"/>
         <w:numPr>
           <w:ilvl w:val="0"/>
           <w:numId w:val="2"/>
@@ -262,7 +262,7 @@
     </w:p>
     <w:p>
       <w:pPr>
-        <w:pStyle w:val="ListParagraph"/>
+        <w:pStyle w:val="a3"/>
         <w:numPr>
           <w:ilvl w:val="1"/>
           <w:numId w:val="2"/>
@@ -274,7 +274,7 @@
     </w:p>
     <w:p>
       <w:pPr>
-        <w:pStyle w:val="ListParagraph"/>
+        <w:pStyle w:val="a3"/>
         <w:numPr>
           <w:ilvl w:val="1"/>
           <w:numId w:val="2"/>
@@ -295,7 +295,7 @@
     </w:p>
     <w:p>
       <w:pPr>
-        <w:pStyle w:val="ListParagraph"/>
+        <w:pStyle w:val="a3"/>
         <w:numPr>
           <w:ilvl w:val="0"/>
           <w:numId w:val="2"/>
@@ -308,7 +308,7 @@
     <w:p/>
     <w:p>
       <w:pPr>
-        <w:pStyle w:val="ListParagraph"/>
+        <w:pStyle w:val="a3"/>
         <w:numPr>
           <w:ilvl w:val="0"/>
           <w:numId w:val="3"/>
@@ -329,7 +329,7 @@
 </file>
 
 <file path=word/numbering.xml><?xml version="1.0" encoding="utf-8"?>
-<w:numbering xmlns:wpc="http://schemas.microsoft.com/office/word/2010/wordprocessingCanvas" xmlns:mc="http://schemas.openxmlformats.org/markup-compatibility/2006" xmlns:o="urn:schemas-microsoft-com:office:office" xmlns:r="http://schemas.openxmlformats.org/officeDocument/2006/relationships" xmlns:m="http://schemas.openxmlformats.org/officeDocument/2006/math" xmlns:v="urn:schemas-microsoft-com:vml" xmlns:wp14="http://schemas.microsoft.com/office/word/2010/wordprocessingDrawing" xmlns:wp="http://schemas.openxmlformats.org/drawingml/2006/wordprocessingDrawing" xmlns:w10="urn:schemas-microsoft-com:office:word" xmlns:w="http://schemas.openxmlformats.org/wordprocessingml/2006/main" xmlns:w14="http://schemas.microsoft.com/office/word/2010/wordml" xmlns:w15="http://schemas.microsoft.com/office/word/2012/wordml" xmlns:wpg="http://schemas.microsoft.com/office/word/2010/wordprocessingGroup" xmlns:wpi="http://schemas.microsoft.com/office/word/2010/wordprocessingInk" xmlns:wne="http://schemas.microsoft.com/office/word/2006/wordml" xmlns:wps="http://schemas.microsoft.com/office/word/2010/wordprocessingShape" mc:Ignorable="w14 w15 wp14">
+<w:numbering xmlns:wpc="http://schemas.microsoft.com/office/word/2010/wordprocessingCanvas" xmlns:cx="http://schemas.microsoft.com/office/drawing/2014/chartex" xmlns:cx1="http://schemas.microsoft.com/office/drawing/2015/9/8/chartex" xmlns:cx2="http://schemas.microsoft.com/office/drawing/2015/10/21/chartex" xmlns:cx3="http://schemas.microsoft.com/office/drawing/2016/5/9/chartex" xmlns:cx4="http://schemas.microsoft.com/office/drawing/2016/5/10/chartex" xmlns:cx5="http://schemas.microsoft.com/office/drawing/2016/5/11/chartex" xmlns:mc="http://schemas.openxmlformats.org/markup-compatibility/2006" xmlns:o="urn:schemas-microsoft-com:office:office" xmlns:r="http://schemas.openxmlformats.org/officeDocument/2006/relationships" xmlns:m="http://schemas.openxmlformats.org/officeDocument/2006/math" xmlns:v="urn:schemas-microsoft-com:vml" xmlns:wp14="http://schemas.microsoft.com/office/word/2010/wordprocessingDrawing" xmlns:wp="http://schemas.openxmlformats.org/drawingml/2006/wordprocessingDrawing" xmlns:w10="urn:schemas-microsoft-com:office:word" xmlns:w="http://schemas.openxmlformats.org/wordprocessingml/2006/main" xmlns:w14="http://schemas.microsoft.com/office/word/2010/wordml" xmlns:w15="http://schemas.microsoft.com/office/word/2012/wordml" xmlns:w16se="http://schemas.microsoft.com/office/word/2015/wordml/symex" xmlns:wpg="http://schemas.microsoft.com/office/word/2010/wordprocessingGroup" xmlns:wpi="http://schemas.microsoft.com/office/word/2010/wordprocessingInk" xmlns:wne="http://schemas.microsoft.com/office/word/2006/wordml" xmlns:wps="http://schemas.microsoft.com/office/word/2010/wordprocessingShape" mc:Ignorable="w14 w15 w16se wp14">
   <w:abstractNum w:abstractNumId="0" w15:restartNumberingAfterBreak="0">
     <w:nsid w:val="39C03C25"/>
     <w:multiLevelType w:val="hybridMultilevel"/>
@@ -682,7 +682,7 @@
 </file>
 
 <file path=word/styles.xml><?xml version="1.0" encoding="utf-8"?>
-<w:styles xmlns:mc="http://schemas.openxmlformats.org/markup-compatibility/2006" xmlns:r="http://schemas.openxmlformats.org/officeDocument/2006/relationships" xmlns:w="http://schemas.openxmlformats.org/wordprocessingml/2006/main" xmlns:w14="http://schemas.microsoft.com/office/word/2010/wordml" xmlns:w15="http://schemas.microsoft.com/office/word/2012/wordml" mc:Ignorable="w14 w15">
+<w:styles xmlns:mc="http://schemas.openxmlformats.org/markup-compatibility/2006" xmlns:r="http://schemas.openxmlformats.org/officeDocument/2006/relationships" xmlns:w="http://schemas.openxmlformats.org/wordprocessingml/2006/main" xmlns:w14="http://schemas.microsoft.com/office/word/2010/wordml" xmlns:w15="http://schemas.microsoft.com/office/word/2012/wordml" xmlns:w16se="http://schemas.microsoft.com/office/word/2015/wordml/symex" mc:Ignorable="w14 w15 w16se">
   <w:docDefaults>
     <w:rPrDefault>
       <w:rPr>
@@ -698,7 +698,7 @@
       </w:pPr>
     </w:pPrDefault>
   </w:docDefaults>
-  <w:latentStyles w:defLockedState="0" w:defUIPriority="99" w:defSemiHidden="0" w:defUnhideWhenUsed="0" w:defQFormat="0" w:count="371">
+  <w:latentStyles w:defLockedState="0" w:defUIPriority="99" w:defSemiHidden="0" w:defUnhideWhenUsed="0" w:defQFormat="0" w:count="374">
     <w:lsdException w:name="Normal" w:uiPriority="0" w:qFormat="1"/>
     <w:lsdException w:name="heading 1" w:uiPriority="9" w:qFormat="1"/>
     <w:lsdException w:name="heading 2" w:semiHidden="1" w:uiPriority="9" w:unhideWhenUsed="1" w:qFormat="1"/>
@@ -804,7 +804,6 @@
     <w:lsdException w:name="HTML Sample" w:semiHidden="1" w:unhideWhenUsed="1"/>
     <w:lsdException w:name="HTML Typewriter" w:semiHidden="1" w:unhideWhenUsed="1"/>
     <w:lsdException w:name="HTML Variable" w:semiHidden="1" w:unhideWhenUsed="1"/>
-    <w:lsdException w:name="Normal Table" w:semiHidden="1" w:unhideWhenUsed="1"/>
     <w:lsdException w:name="annotation subject" w:semiHidden="1" w:unhideWhenUsed="1"/>
     <w:lsdException w:name="No List" w:semiHidden="1" w:unhideWhenUsed="1"/>
     <w:lsdException w:name="Outline List 1" w:semiHidden="1" w:unhideWhenUsed="1"/>
@@ -849,7 +848,6 @@
     <w:lsdException w:name="Table Professional" w:semiHidden="1" w:unhideWhenUsed="1"/>
     <w:lsdException w:name="Table Subtle 1" w:semiHidden="1" w:unhideWhenUsed="1"/>
     <w:lsdException w:name="Table Subtle 2" w:semiHidden="1" w:unhideWhenUsed="1"/>
-    <w:lsdException w:name="Table Web 1" w:semiHidden="1" w:unhideWhenUsed="1"/>
     <w:lsdException w:name="Table Web 2" w:semiHidden="1" w:unhideWhenUsed="1"/>
     <w:lsdException w:name="Table Web 3" w:semiHidden="1" w:unhideWhenUsed="1"/>
     <w:lsdException w:name="Balloon Text" w:semiHidden="1" w:unhideWhenUsed="1"/>
@@ -1070,18 +1068,21 @@
     <w:lsdException w:name="List Table 5 Dark Accent 6" w:uiPriority="50"/>
     <w:lsdException w:name="List Table 6 Colorful Accent 6" w:uiPriority="51"/>
     <w:lsdException w:name="List Table 7 Colorful Accent 6" w:uiPriority="52"/>
+    <w:lsdException w:name="Mention" w:semiHidden="1" w:unhideWhenUsed="1"/>
+    <w:lsdException w:name="Smart Hyperlink" w:semiHidden="1" w:unhideWhenUsed="1"/>
+    <w:lsdException w:name="Hashtag" w:semiHidden="1" w:unhideWhenUsed="1"/>
   </w:latentStyles>
-  <w:style w:type="paragraph" w:default="1" w:styleId="Normal">
+  <w:style w:type="paragraph" w:default="1" w:styleId="a">
     <w:name w:val="Normal"/>
     <w:qFormat/>
   </w:style>
-  <w:style w:type="character" w:default="1" w:styleId="DefaultParagraphFont">
+  <w:style w:type="character" w:default="1" w:styleId="a0">
     <w:name w:val="Default Paragraph Font"/>
     <w:uiPriority w:val="1"/>
     <w:semiHidden/>
     <w:unhideWhenUsed/>
   </w:style>
-  <w:style w:type="table" w:default="1" w:styleId="TableNormal">
+  <w:style w:type="table" w:default="1" w:styleId="a1">
     <w:name w:val="Normal Table"/>
     <w:uiPriority w:val="99"/>
     <w:semiHidden/>
@@ -1096,15 +1097,15 @@
       </w:tblCellMar>
     </w:tblPr>
   </w:style>
-  <w:style w:type="numbering" w:default="1" w:styleId="NoList">
+  <w:style w:type="numbering" w:default="1" w:styleId="a2">
     <w:name w:val="No List"/>
     <w:uiPriority w:val="99"/>
     <w:semiHidden/>
     <w:unhideWhenUsed/>
   </w:style>
-  <w:style w:type="paragraph" w:styleId="ListParagraph">
+  <w:style w:type="paragraph" w:styleId="a3">
     <w:name w:val="List Paragraph"/>
-    <w:basedOn w:val="Normal"/>
+    <w:basedOn w:val="a"/>
     <w:uiPriority w:val="34"/>
     <w:qFormat/>
     <w:rsid w:val="00B11EF4"/>

</xml_diff>